<commit_message>
updated screenshot file extensions for png and added new constant in example .py files to represent the pandas df col name for the time stamp column
</commit_message>
<xml_diff>
--- a/air_handling_unit/final_report/MZVAV-1_fc4_report.docx
+++ b/air_handling_unit/final_report/MZVAV-1_fc4_report.docx
@@ -188,7 +188,7 @@
         <w:pStyle w:val="ListBullet"/>
       </w:pPr>
       <w:r>
-        <w:t>Total time in hours while AHU is in a economizing plus mechanical cooling mode: 1421.0</w:t>
+        <w:t>Total time in hours while AHU is in a economizing plus mechanical cooling mode: 1428.0</w:t>
       </w:r>
     </w:p>
     <w:p>
@@ -196,7 +196,7 @@
         <w:pStyle w:val="ListBullet"/>
       </w:pPr>
       <w:r>
-        <w:t>Total percent time in while AHU is in a economizing plus mechanical cooling mode: 18.39%</w:t>
+        <w:t>Total percent time in while AHU is in a economizing plus mechanical cooling mode: 18.48%</w:t>
       </w:r>
     </w:p>
     <w:p>
@@ -204,7 +204,7 @@
         <w:pStyle w:val="ListBullet"/>
       </w:pPr>
       <w:r>
-        <w:t>Total time in hours while AHU is in a mechanical cooling mode: 63.0</w:t>
+        <w:t>Total time in hours while AHU is in a mechanical cooling mode: 125.0</w:t>
       </w:r>
     </w:p>
     <w:p>
@@ -212,7 +212,7 @@
         <w:pStyle w:val="ListBullet"/>
       </w:pPr>
       <w:r>
-        <w:t>Total percent time in while AHU is in a mechanical cooling mode: 0.82%</w:t>
+        <w:t>Total percent time in while AHU is in a mechanical cooling mode: 1.62%</w:t>
       </w:r>
     </w:p>
     <w:p>
@@ -245,7 +245,7 @@
         <w:rPr>
           <w:rStyle w:val="Emphasis"/>
         </w:rPr>
-        <w:t>Report generated: Sat Apr  1 13:48:53 2023</w:t>
+        <w:t>Report generated: Tue Apr 11 11:49:19 2023</w:t>
       </w:r>
     </w:p>
     <w:sectPr>

</xml_diff>